<commit_message>
Verslag database koppelen met applicatie
</commit_message>
<xml_diff>
--- a/Verslag database koppelen met applicatie.docx
+++ b/Verslag database koppelen met applicatie.docx
@@ -273,31 +273,16 @@
           </w:r>
         </w:p>
         <w:p>
-          <w:r>
-            <w:fldChar w:fldCharType="begin"/>
-          </w:r>
-          <w:r>
-            <w:instrText xml:space="preserve"> TOC \o "1-3" \h \z \u </w:instrText>
-          </w:r>
-          <w:r>
-            <w:fldChar w:fldCharType="separate"/>
-          </w:r>
-          <w:r>
-            <w:rPr>
-              <w:b/>
-              <w:bCs/>
-              <w:noProof/>
-            </w:rPr>
-            <w:t>Geen inhoudsopgavegegevens gevonden.</w:t>
-          </w:r>
-          <w:r>
-            <w:rPr>
-              <w:b/>
-              <w:bCs/>
-              <w:noProof/>
-            </w:rPr>
-            <w:fldChar w:fldCharType="end"/>
-          </w:r>
+          <w:fldSimple w:instr=" TOC \o &quot;1-3&quot; \h \z \u ">
+            <w:r>
+              <w:rPr>
+                <w:b/>
+                <w:bCs/>
+                <w:noProof/>
+              </w:rPr>
+              <w:t>Geen inhoudsopgavegegevens gevonden.</w:t>
+            </w:r>
+          </w:fldSimple>
         </w:p>
       </w:sdtContent>
     </w:sdt>
@@ -444,6 +429,25 @@
     <w:p>
       <w:pPr>
         <w:pStyle w:val="Geenafstand"/>
+      </w:pPr>
+      <w:r>
+        <w:t xml:space="preserve">SQL is </w:t>
+      </w:r>
+      <w:r>
+        <w:t xml:space="preserve">enorm handig om te gebruiken in C#, want er zijn genoeg </w:t>
+      </w:r>
+      <w:proofErr w:type="spellStart"/>
+      <w:r>
+        <w:t>tutorials</w:t>
+      </w:r>
+      <w:proofErr w:type="spellEnd"/>
+      <w:r>
+        <w:t xml:space="preserve"> voor om te volgen.</w:t>
+      </w:r>
+    </w:p>
+    <w:p>
+      <w:pPr>
+        <w:pStyle w:val="Geenafstand"/>
         <w:rPr>
           <w:b/>
         </w:rPr>
@@ -453,16 +457,16 @@
           <w:b/>
         </w:rPr>
         <w:t>SQL Compact</w:t>
-      </w:r>
-      <w:r>
-        <w:rPr>
-          <w:b/>
-        </w:rPr>
-        <w:br/>
-        <w:t>Access</w:t>
       </w:r>
       <w:bookmarkStart w:id="0" w:name="_GoBack"/>
       <w:bookmarkEnd w:id="0"/>
+      <w:r>
+        <w:rPr>
+          <w:b/>
+        </w:rPr>
+        <w:br/>
+        <w:t>Access</w:t>
+      </w:r>
     </w:p>
     <w:p>
       <w:pPr>
@@ -1763,7 +1767,7 @@
 </file>
 
 <file path=customXml/itemProps1.xml><?xml version="1.0" encoding="utf-8"?>
-<ds:datastoreItem xmlns:ds="http://schemas.openxmlformats.org/officeDocument/2006/customXml" ds:itemID="{19FAC070-20D3-4E68-B0B0-43DAA44780F0}">
+<ds:datastoreItem xmlns:ds="http://schemas.openxmlformats.org/officeDocument/2006/customXml" ds:itemID="{216214D1-C137-4AB0-BBD7-133D2CBBE731}">
   <ds:schemaRefs>
     <ds:schemaRef ds:uri="http://schemas.openxmlformats.org/officeDocument/2006/bibliography"/>
   </ds:schemaRefs>

</xml_diff>

<commit_message>
Database koppelen final hopelijk
</commit_message>
<xml_diff>
--- a/Verslag database koppelen met applicatie.docx
+++ b/Verslag database koppelen met applicatie.docx
@@ -10,7 +10,7 @@
         <w:t xml:space="preserve">Verslag database koppelen met applicatie </w:t>
       </w:r>
       <w:r>
-        <w:t>v1.0.2</w:t>
+        <w:t>v1.2</w:t>
       </w:r>
       <w:r>
         <w:t>– Team Smokey</w:t>
@@ -55,7 +55,7 @@
                     </pic:cNvPicPr>
                   </pic:nvPicPr>
                   <pic:blipFill>
-                    <a:blip r:embed="rId8">
+                    <a:blip r:embed="rId9">
                       <a:extLst>
                         <a:ext uri="{28A0092B-C50C-407E-A947-70E740481C1C}">
                           <a14:useLocalDpi xmlns:a14="http://schemas.microsoft.com/office/drawing/2010/main" val="0"/>
@@ -90,7 +90,10 @@
         </w:drawing>
       </w:r>
       <w:r>
-        <w:t>Laatst bijgewerkt: 15-5</w:t>
+        <w:t>Laatst bijgewerkt: 22</w:t>
+      </w:r>
+      <w:r>
+        <w:t>-5</w:t>
       </w:r>
       <w:r>
         <w:t>-2014</w:t>
@@ -296,7 +299,7 @@
           <w:r>
             <w:fldChar w:fldCharType="separate"/>
           </w:r>
-          <w:hyperlink w:anchor="_Toc387919024" w:history="1">
+          <w:hyperlink w:anchor="_Toc388516808" w:history="1">
             <w:r>
               <w:rPr>
                 <w:rStyle w:val="Hyperlink"/>
@@ -323,7 +326,7 @@
                 <w:noProof/>
                 <w:webHidden/>
               </w:rPr>
-              <w:instrText xml:space="preserve"> PAGEREF _Toc387919024 \h </w:instrText>
+              <w:instrText xml:space="preserve"> PAGEREF _Toc388516808 \h </w:instrText>
             </w:r>
             <w:r>
               <w:rPr>
@@ -366,7 +369,7 @@
               <w:lang w:eastAsia="nl-NL"/>
             </w:rPr>
           </w:pPr>
-          <w:hyperlink w:anchor="_Toc387919025" w:history="1">
+          <w:hyperlink w:anchor="_Toc388516809" w:history="1">
             <w:r>
               <w:rPr>
                 <w:rStyle w:val="Hyperlink"/>
@@ -393,7 +396,7 @@
                 <w:noProof/>
                 <w:webHidden/>
               </w:rPr>
-              <w:instrText xml:space="preserve"> PAGEREF _Toc387919025 \h </w:instrText>
+              <w:instrText xml:space="preserve"> PAGEREF _Toc388516809 \h </w:instrText>
             </w:r>
             <w:r>
               <w:rPr>
@@ -436,13 +439,13 @@
               <w:lang w:eastAsia="nl-NL"/>
             </w:rPr>
           </w:pPr>
-          <w:hyperlink w:anchor="_Toc387919026" w:history="1">
+          <w:hyperlink w:anchor="_Toc388516810" w:history="1">
             <w:r>
               <w:rPr>
                 <w:rStyle w:val="Hyperlink"/>
                 <w:noProof/>
               </w:rPr>
-              <w:t>MySQL</w:t>
+              <w:t>XML</w:t>
             </w:r>
             <w:r>
               <w:rPr>
@@ -463,7 +466,7 @@
                 <w:noProof/>
                 <w:webHidden/>
               </w:rPr>
-              <w:instrText xml:space="preserve"> PAGEREF _Toc387919026 \h </w:instrText>
+              <w:instrText xml:space="preserve"> PAGEREF _Toc388516810 \h </w:instrText>
             </w:r>
             <w:r>
               <w:rPr>
@@ -506,13 +509,13 @@
               <w:lang w:eastAsia="nl-NL"/>
             </w:rPr>
           </w:pPr>
-          <w:hyperlink w:anchor="_Toc387919027" w:history="1">
+          <w:hyperlink w:anchor="_Toc388516811" w:history="1">
             <w:r>
               <w:rPr>
                 <w:rStyle w:val="Hyperlink"/>
                 <w:noProof/>
               </w:rPr>
-              <w:t>SQL</w:t>
+              <w:t>MySQL</w:t>
             </w:r>
             <w:r>
               <w:rPr>
@@ -533,7 +536,7 @@
                 <w:noProof/>
                 <w:webHidden/>
               </w:rPr>
-              <w:instrText xml:space="preserve"> PAGEREF _Toc387919027 \h </w:instrText>
+              <w:instrText xml:space="preserve"> PAGEREF _Toc388516811 \h </w:instrText>
             </w:r>
             <w:r>
               <w:rPr>
@@ -576,13 +579,13 @@
               <w:lang w:eastAsia="nl-NL"/>
             </w:rPr>
           </w:pPr>
-          <w:hyperlink w:anchor="_Toc387919028" w:history="1">
+          <w:hyperlink w:anchor="_Toc388516812" w:history="1">
             <w:r>
               <w:rPr>
                 <w:rStyle w:val="Hyperlink"/>
                 <w:noProof/>
               </w:rPr>
-              <w:t>SQL Compact</w:t>
+              <w:t>SQL</w:t>
             </w:r>
             <w:r>
               <w:rPr>
@@ -603,7 +606,7 @@
                 <w:noProof/>
                 <w:webHidden/>
               </w:rPr>
-              <w:instrText xml:space="preserve"> PAGEREF _Toc387919028 \h </w:instrText>
+              <w:instrText xml:space="preserve"> PAGEREF _Toc388516812 \h </w:instrText>
             </w:r>
             <w:r>
               <w:rPr>
@@ -646,12 +649,82 @@
               <w:lang w:eastAsia="nl-NL"/>
             </w:rPr>
           </w:pPr>
-          <w:hyperlink w:anchor="_Toc387919029" w:history="1">
+          <w:hyperlink w:anchor="_Toc388516813" w:history="1">
             <w:r>
               <w:rPr>
                 <w:rStyle w:val="Hyperlink"/>
                 <w:noProof/>
               </w:rPr>
+              <w:t>SQL Compact</w:t>
+            </w:r>
+            <w:r>
+              <w:rPr>
+                <w:noProof/>
+                <w:webHidden/>
+              </w:rPr>
+              <w:tab/>
+            </w:r>
+            <w:r>
+              <w:rPr>
+                <w:noProof/>
+                <w:webHidden/>
+              </w:rPr>
+              <w:fldChar w:fldCharType="begin"/>
+            </w:r>
+            <w:r>
+              <w:rPr>
+                <w:noProof/>
+                <w:webHidden/>
+              </w:rPr>
+              <w:instrText xml:space="preserve"> PAGEREF _Toc388516813 \h </w:instrText>
+            </w:r>
+            <w:r>
+              <w:rPr>
+                <w:noProof/>
+                <w:webHidden/>
+              </w:rPr>
+            </w:r>
+            <w:r>
+              <w:rPr>
+                <w:noProof/>
+                <w:webHidden/>
+              </w:rPr>
+              <w:fldChar w:fldCharType="separate"/>
+            </w:r>
+            <w:r>
+              <w:rPr>
+                <w:noProof/>
+                <w:webHidden/>
+              </w:rPr>
+              <w:t>2</w:t>
+            </w:r>
+            <w:r>
+              <w:rPr>
+                <w:noProof/>
+                <w:webHidden/>
+              </w:rPr>
+              <w:fldChar w:fldCharType="end"/>
+            </w:r>
+          </w:hyperlink>
+        </w:p>
+        <w:p>
+          <w:pPr>
+            <w:pStyle w:val="Inhopg3"/>
+            <w:tabs>
+              <w:tab w:val="right" w:leader="dot" w:pos="9062"/>
+            </w:tabs>
+            <w:rPr>
+              <w:rFonts w:asciiTheme="minorHAnsi" w:eastAsiaTheme="minorEastAsia" w:hAnsiTheme="minorHAnsi" w:cstheme="minorBidi"/>
+              <w:noProof/>
+              <w:lang w:eastAsia="nl-NL"/>
+            </w:rPr>
+          </w:pPr>
+          <w:hyperlink w:anchor="_Toc388516814" w:history="1">
+            <w:r>
+              <w:rPr>
+                <w:rStyle w:val="Hyperlink"/>
+                <w:noProof/>
+              </w:rPr>
               <w:t>CSV</w:t>
             </w:r>
             <w:r>
@@ -673,7 +746,7 @@
                 <w:noProof/>
                 <w:webHidden/>
               </w:rPr>
-              <w:instrText xml:space="preserve"> PAGEREF _Toc387919029 \h </w:instrText>
+              <w:instrText xml:space="preserve"> PAGEREF _Toc388516814 \h </w:instrText>
             </w:r>
             <w:r>
               <w:rPr>
@@ -716,7 +789,7 @@
               <w:lang w:eastAsia="nl-NL"/>
             </w:rPr>
           </w:pPr>
-          <w:hyperlink w:anchor="_Toc387919030" w:history="1">
+          <w:hyperlink w:anchor="_Toc388516815" w:history="1">
             <w:r>
               <w:rPr>
                 <w:rStyle w:val="Hyperlink"/>
@@ -743,7 +816,7 @@
                 <w:noProof/>
                 <w:webHidden/>
               </w:rPr>
-              <w:instrText xml:space="preserve"> PAGEREF _Toc387919030 \h </w:instrText>
+              <w:instrText xml:space="preserve"> PAGEREF _Toc388516815 \h </w:instrText>
             </w:r>
             <w:r>
               <w:rPr>
@@ -763,7 +836,7 @@
                 <w:noProof/>
                 <w:webHidden/>
               </w:rPr>
-              <w:t>2</w:t>
+              <w:t>3</w:t>
             </w:r>
             <w:r>
               <w:rPr>
@@ -786,7 +859,7 @@
               <w:lang w:eastAsia="nl-NL"/>
             </w:rPr>
           </w:pPr>
-          <w:hyperlink w:anchor="_Toc387919031" w:history="1">
+          <w:hyperlink w:anchor="_Toc388516816" w:history="1">
             <w:r>
               <w:rPr>
                 <w:rStyle w:val="Hyperlink"/>
@@ -813,7 +886,7 @@
                 <w:noProof/>
                 <w:webHidden/>
               </w:rPr>
-              <w:instrText xml:space="preserve"> PAGEREF _Toc387919031 \h </w:instrText>
+              <w:instrText xml:space="preserve"> PAGEREF _Toc388516816 \h </w:instrText>
             </w:r>
             <w:r>
               <w:rPr>
@@ -833,7 +906,7 @@
                 <w:noProof/>
                 <w:webHidden/>
               </w:rPr>
-              <w:t>2</w:t>
+              <w:t>3</w:t>
             </w:r>
             <w:r>
               <w:rPr>
@@ -856,7 +929,7 @@
               <w:lang w:eastAsia="nl-NL"/>
             </w:rPr>
           </w:pPr>
-          <w:hyperlink w:anchor="_Toc387919032" w:history="1">
+          <w:hyperlink w:anchor="_Toc388516817" w:history="1">
             <w:r>
               <w:rPr>
                 <w:rStyle w:val="Hyperlink"/>
@@ -883,7 +956,7 @@
                 <w:noProof/>
                 <w:webHidden/>
               </w:rPr>
-              <w:instrText xml:space="preserve"> PAGEREF _Toc387919032 \h </w:instrText>
+              <w:instrText xml:space="preserve"> PAGEREF _Toc388516817 \h </w:instrText>
             </w:r>
             <w:r>
               <w:rPr>
@@ -903,7 +976,7 @@
                 <w:noProof/>
                 <w:webHidden/>
               </w:rPr>
-              <w:t>2</w:t>
+              <w:t>3</w:t>
             </w:r>
             <w:r>
               <w:rPr>
@@ -926,7 +999,7 @@
               <w:lang w:eastAsia="nl-NL"/>
             </w:rPr>
           </w:pPr>
-          <w:hyperlink w:anchor="_Toc387919033" w:history="1">
+          <w:hyperlink w:anchor="_Toc388516818" w:history="1">
             <w:r>
               <w:rPr>
                 <w:rStyle w:val="Hyperlink"/>
@@ -953,7 +1026,7 @@
                 <w:noProof/>
                 <w:webHidden/>
               </w:rPr>
-              <w:instrText xml:space="preserve"> PAGEREF _Toc387919033 \h </w:instrText>
+              <w:instrText xml:space="preserve"> PAGEREF _Toc388516818 \h </w:instrText>
             </w:r>
             <w:r>
               <w:rPr>
@@ -973,7 +1046,7 @@
                 <w:noProof/>
                 <w:webHidden/>
               </w:rPr>
-              <w:t>3</w:t>
+              <w:t>4</w:t>
             </w:r>
             <w:r>
               <w:rPr>
@@ -1016,7 +1089,7 @@
       <w:pPr>
         <w:pStyle w:val="Kop1"/>
       </w:pPr>
-      <w:bookmarkStart w:id="0" w:name="_Toc387919024"/>
+      <w:bookmarkStart w:id="0" w:name="_Toc388516808"/>
       <w:r>
         <w:lastRenderedPageBreak/>
         <w:t>Keuzes</w:t>
@@ -1037,7 +1110,7 @@
       <w:pPr>
         <w:pStyle w:val="Kop3"/>
       </w:pPr>
-      <w:bookmarkStart w:id="1" w:name="_Toc387919025"/>
+      <w:bookmarkStart w:id="1" w:name="_Toc388516809"/>
       <w:proofErr w:type="spellStart"/>
       <w:r>
         <w:t>SQLite</w:t>
@@ -1048,45 +1121,140 @@
     <w:p>
       <w:pPr>
         <w:pStyle w:val="Geenafstand"/>
+      </w:pPr>
+      <w:r>
+        <w:t xml:space="preserve">Erg handig </w:t>
+      </w:r>
+      <w:r>
+        <w:t>voor beginnende programmeurs</w:t>
+      </w:r>
+      <w:r>
+        <w:t xml:space="preserve"> omdat er geen server voor nodig is</w:t>
+      </w:r>
+      <w:r>
+        <w:t xml:space="preserve">. </w:t>
+      </w:r>
+      <w:proofErr w:type="spellStart"/>
+      <w:r>
+        <w:t>SQLite</w:t>
+      </w:r>
+      <w:proofErr w:type="spellEnd"/>
+      <w:r>
+        <w:t xml:space="preserve"> is </w:t>
+      </w:r>
+      <w:r>
+        <w:t xml:space="preserve"> makkelijk uit te lezen</w:t>
+      </w:r>
+      <w:r>
+        <w:t xml:space="preserve"> en er is </w:t>
+      </w:r>
+      <w:r>
+        <w:t xml:space="preserve">geen installatie nodig. </w:t>
+      </w:r>
+      <w:proofErr w:type="spellStart"/>
+      <w:r>
+        <w:t>SQLite</w:t>
+      </w:r>
+      <w:proofErr w:type="spellEnd"/>
+      <w:r>
+        <w:t xml:space="preserve"> databases zijn enorm klein, een grote database kan minder dan 500kb zijn.</w:t>
+      </w:r>
+      <w:r>
+        <w:t xml:space="preserve"> </w:t>
+      </w:r>
+      <w:proofErr w:type="spellStart"/>
+      <w:r>
+        <w:t>SQLite</w:t>
+      </w:r>
+      <w:proofErr w:type="spellEnd"/>
+      <w:r>
+        <w:t xml:space="preserve"> kent maar een bepaald aantal datatypes, namelijk:</w:t>
+      </w:r>
+    </w:p>
+    <w:p>
+      <w:pPr>
+        <w:pStyle w:val="Geenafstand"/>
+        <w:numPr>
+          <w:ilvl w:val="0"/>
+          <w:numId w:val="1"/>
+        </w:numPr>
+      </w:pPr>
+      <w:r>
+        <w:t>NULL</w:t>
+      </w:r>
+    </w:p>
+    <w:p>
+      <w:pPr>
+        <w:pStyle w:val="Geenafstand"/>
+        <w:numPr>
+          <w:ilvl w:val="0"/>
+          <w:numId w:val="1"/>
+        </w:numPr>
+      </w:pPr>
+      <w:r>
+        <w:t>INTEGER</w:t>
+      </w:r>
+    </w:p>
+    <w:p>
+      <w:pPr>
+        <w:pStyle w:val="Geenafstand"/>
+        <w:numPr>
+          <w:ilvl w:val="0"/>
+          <w:numId w:val="1"/>
+        </w:numPr>
+      </w:pPr>
+      <w:r>
+        <w:t>REAL</w:t>
+      </w:r>
+    </w:p>
+    <w:p>
+      <w:pPr>
+        <w:pStyle w:val="Geenafstand"/>
+        <w:numPr>
+          <w:ilvl w:val="0"/>
+          <w:numId w:val="1"/>
+        </w:numPr>
+      </w:pPr>
+      <w:r>
+        <w:t>TEXT</w:t>
+      </w:r>
+    </w:p>
+    <w:p>
+      <w:pPr>
+        <w:pStyle w:val="Geenafstand"/>
+        <w:numPr>
+          <w:ilvl w:val="0"/>
+          <w:numId w:val="1"/>
+        </w:numPr>
         <w:rPr>
           <w:b/>
         </w:rPr>
       </w:pPr>
       <w:r>
-        <w:t xml:space="preserve">Erg handig </w:t>
-      </w:r>
-      <w:r>
-        <w:t>voor beginnende programmeurs</w:t>
-      </w:r>
-      <w:r>
-        <w:t xml:space="preserve">. </w:t>
-      </w:r>
-      <w:proofErr w:type="spellStart"/>
-      <w:r>
-        <w:t>SQLite</w:t>
-      </w:r>
-      <w:proofErr w:type="spellEnd"/>
-      <w:r>
-        <w:t xml:space="preserve"> is </w:t>
-      </w:r>
-      <w:r>
-        <w:t xml:space="preserve"> makkelijk uit te lezen</w:t>
-      </w:r>
-      <w:r>
-        <w:t xml:space="preserve"> en er is </w:t>
-      </w:r>
-      <w:r>
-        <w:t>geen installatie nodig.</w:t>
+        <w:t>BLOB</w:t>
       </w:r>
       <w:r>
         <w:br/>
       </w:r>
+    </w:p>
+    <w:p>
+      <w:pPr>
+        <w:pStyle w:val="Geenafstand"/>
+        <w:rPr>
+          <w:b/>
+        </w:rPr>
+      </w:pPr>
+      <w:r>
+        <w:br/>
+      </w:r>
+      <w:bookmarkStart w:id="2" w:name="_Toc388516810"/>
       <w:r>
         <w:rPr>
           <w:rStyle w:val="Kop3Char"/>
         </w:rPr>
         <w:t>XML</w:t>
       </w:r>
+      <w:bookmarkEnd w:id="2"/>
     </w:p>
     <w:p>
       <w:pPr>
@@ -1102,19 +1270,30 @@
         <w:t xml:space="preserve">ta uit te lezen via </w:t>
       </w:r>
       <w:r>
-        <w:t xml:space="preserve">code, maar niet handig om </w:t>
+        <w:t>code. Je kan in XML al je elementen en attributen een je eigen naam geven.</w:t>
+      </w:r>
+      <w:r>
+        <w:t xml:space="preserve"> XML is daarentegen ook enorm inefficiënt vergeleken bij bijvoorbeeld </w:t>
+      </w:r>
+      <w:proofErr w:type="spellStart"/>
+      <w:r>
+        <w:t>SQLite</w:t>
+      </w:r>
+      <w:proofErr w:type="spellEnd"/>
+      <w:r>
+        <w:t xml:space="preserve">, omdat databases veel groter worden dan nodig vanwege alle tags. </w:t>
       </w:r>
     </w:p>
     <w:p>
       <w:pPr>
         <w:pStyle w:val="Kop3"/>
       </w:pPr>
-      <w:bookmarkStart w:id="2" w:name="_Toc387919026"/>
+      <w:bookmarkStart w:id="3" w:name="_Toc388516811"/>
       <w:proofErr w:type="spellStart"/>
       <w:r>
         <w:t>MySQL</w:t>
       </w:r>
-      <w:bookmarkEnd w:id="2"/>
+      <w:bookmarkEnd w:id="3"/>
       <w:proofErr w:type="spellEnd"/>
     </w:p>
     <w:p>
@@ -1127,16 +1306,35 @@
       <w:r>
         <w:t>te ingewikkeld voor wat wij op het moment nodig hebben.</w:t>
       </w:r>
+      <w:r>
+        <w:t xml:space="preserve"> </w:t>
+      </w:r>
+      <w:proofErr w:type="spellStart"/>
+      <w:r>
+        <w:t>MySQL</w:t>
+      </w:r>
+      <w:proofErr w:type="spellEnd"/>
+      <w:r>
+        <w:t xml:space="preserve"> biedt niet veel mogelijkheden, en ook is </w:t>
+      </w:r>
+      <w:proofErr w:type="spellStart"/>
+      <w:r>
+        <w:t>mySQL</w:t>
+      </w:r>
+      <w:proofErr w:type="spellEnd"/>
+      <w:r>
+        <w:t xml:space="preserve"> niet zo stabiel als andere opties.</w:t>
+      </w:r>
     </w:p>
     <w:p>
       <w:pPr>
         <w:pStyle w:val="Kop3"/>
       </w:pPr>
-      <w:bookmarkStart w:id="3" w:name="_Toc387919027"/>
+      <w:bookmarkStart w:id="4" w:name="_Toc388516812"/>
       <w:r>
         <w:t>SQL</w:t>
       </w:r>
-      <w:bookmarkEnd w:id="3"/>
+      <w:bookmarkEnd w:id="4"/>
     </w:p>
     <w:p>
       <w:pPr>
@@ -1151,32 +1349,28 @@
       <w:r>
         <w:t xml:space="preserve">oeg </w:t>
       </w:r>
-      <w:proofErr w:type="spellStart"/>
       <w:r>
         <w:t>tutorials</w:t>
       </w:r>
-      <w:proofErr w:type="spellEnd"/>
-      <w:r>
-        <w:t xml:space="preserve"> voor om te volgen en het is makkelijk te gebruiken wegens functies in </w:t>
-      </w:r>
-      <w:proofErr w:type="spellStart"/>
-      <w:r>
-        <w:t>visual</w:t>
-      </w:r>
-      <w:proofErr w:type="spellEnd"/>
-      <w:r>
-        <w:t xml:space="preserve"> studio.</w:t>
+      <w:r>
+        <w:t xml:space="preserve"> voor om te volgen en</w:t>
+      </w:r>
+      <w:r>
+        <w:t xml:space="preserve"> het is makkelijk te gebruiken heeft veel functies.</w:t>
+      </w:r>
+      <w:r>
+        <w:t xml:space="preserve"> Zodra de grote van een database in SQL groter word dan 15 a 20mb, word de database traag en duurt het lang om er uit te lezen of te schrijven</w:t>
       </w:r>
     </w:p>
     <w:p>
       <w:pPr>
         <w:pStyle w:val="Kop3"/>
       </w:pPr>
-      <w:bookmarkStart w:id="4" w:name="_Toc387919028"/>
+      <w:bookmarkStart w:id="5" w:name="_Toc388516813"/>
       <w:r>
         <w:t>SQL Compact</w:t>
       </w:r>
-      <w:bookmarkEnd w:id="4"/>
+      <w:bookmarkEnd w:id="5"/>
     </w:p>
     <w:p>
       <w:pPr>
@@ -1187,6 +1381,15 @@
       </w:pPr>
       <w:r>
         <w:t>SQL compact is goed voor kleinere databases, zoals een die wij nodig hebben. SQL compact is een goede keuze om te gebruiken in een applicatie zoals onze.</w:t>
+      </w:r>
+      <w:r>
+        <w:t xml:space="preserve"> Een database in SQL Comp</w:t>
+      </w:r>
+      <w:r>
+        <w:t>act is meestal maar rond de 5mb. SQL compact werkt slecht met meerdere gebruikers.</w:t>
+      </w:r>
+      <w:r>
+        <w:br/>
       </w:r>
       <w:r>
         <w:rPr>
@@ -1206,33 +1409,71 @@
         <w:pStyle w:val="Geenafstand"/>
       </w:pPr>
       <w:r>
-        <w:t>Access is op zich een goede database, maar voor onze doeleinde is Access een te uitgebreide database om te gebruiken.</w:t>
+        <w:t xml:space="preserve">Acces is makkelijk te gebruiken voor </w:t>
+      </w:r>
+      <w:proofErr w:type="spellStart"/>
+      <w:r>
+        <w:t>ongevord</w:t>
+      </w:r>
+      <w:r>
+        <w:t>erde</w:t>
+      </w:r>
+      <w:proofErr w:type="spellEnd"/>
+      <w:r>
+        <w:t xml:space="preserve"> gebruikers, omdat het heel makkelijk in elkaar zit. De nadelen zijn dat het slechte beveiliging heeft, slechte data kwaliteit. Ook word Acces enorm traag als er heel veel data aanwezig is.</w:t>
       </w:r>
     </w:p>
     <w:p>
       <w:pPr>
         <w:pStyle w:val="Kop3"/>
       </w:pPr>
-      <w:bookmarkStart w:id="5" w:name="_Toc387919029"/>
+      <w:bookmarkStart w:id="6" w:name="_Toc388516814"/>
       <w:r>
         <w:t>CSV</w:t>
       </w:r>
-      <w:bookmarkEnd w:id="5"/>
-    </w:p>
-    <w:p>
-      <w:r>
-        <w:t>In CSV word alles gescheden met een komma, op die manier is het makkelijk te onderscheiden wat bij elkaar hoort. Ook is het enorm makkelijk (net als bij SQL) om data uit de database te lezen.</w:t>
+      <w:bookmarkEnd w:id="6"/>
+    </w:p>
+    <w:p>
+      <w:r>
+        <w:t xml:space="preserve">In CSV word alles gescheden met een komma, op die manier is het makkelijk te onderscheiden wat bij elkaar hoort. </w:t>
+      </w:r>
+      <w:r>
+        <w:t xml:space="preserve">Alleen is het wat onoverzichtelijk voor een gebruiker. </w:t>
+      </w:r>
+      <w:r>
+        <w:t>Ook is het enorm makkelijk (net als bij SQL) om data uit de database te lezen.</w:t>
+      </w:r>
+      <w:r>
+        <w:t xml:space="preserve"> Een </w:t>
+      </w:r>
+      <w:r>
+        <w:t>probleem is dat alle computersystemen op één na een bepaald teken gebruiken als regeleinde, terwijl dat ene afwijke</w:t>
+      </w:r>
+      <w:r>
+        <w:t>nde systeem (</w:t>
+      </w:r>
+      <w:proofErr w:type="spellStart"/>
+      <w:r>
+        <w:t>MsWindows</w:t>
+      </w:r>
+      <w:proofErr w:type="spellEnd"/>
+      <w:r>
+        <w:t>) twee tekens voor een regeleinde gebruikt. Dat kan tot conversieverschillen leiden</w:t>
+      </w:r>
+      <w:r>
+        <w:t>.</w:t>
       </w:r>
     </w:p>
     <w:p>
       <w:pPr>
         <w:pStyle w:val="Kop1"/>
       </w:pPr>
-      <w:bookmarkStart w:id="6" w:name="_Toc387919030"/>
-      <w:r>
+      <w:bookmarkStart w:id="7" w:name="_Toc388516815"/>
+      <w:r>
+        <w:lastRenderedPageBreak/>
         <w:t>Beste keuze</w:t>
       </w:r>
-      <w:bookmarkEnd w:id="6"/>
+      <w:bookmarkEnd w:id="7"/>
     </w:p>
     <w:p>
       <w:r>
@@ -1242,21 +1483,22 @@
         <w:tab/>
       </w:r>
       <w:r>
-        <w:t xml:space="preserve">lijkt ons SQL omdat we daar al een VHT over hebben gehad, en al begrijpen hoe SQL werkt en het is </w:t>
-      </w:r>
-      <w:r>
-        <w:t>ge</w:t>
-      </w:r>
-      <w:r>
-        <w:t xml:space="preserve"> heel fijn om mee te werken in </w:t>
-      </w:r>
-      <w:proofErr w:type="spellStart"/>
-      <w:r>
-        <w:t>visual</w:t>
-      </w:r>
-      <w:proofErr w:type="spellEnd"/>
-      <w:r>
-        <w:t xml:space="preserve"> studio omdat die al heel veel mogelijkheden bied</w:t>
+        <w:t>lijkt ons SQL omdat we daar al wat ervaring mee hebben, en daardoor snel aan de slag kunnen  SQL</w:t>
+      </w:r>
+      <w:r>
+        <w:t xml:space="preserve"> is </w:t>
+      </w:r>
+      <w:r>
+        <w:t>heel fijn om mee te werken in Visual S</w:t>
+      </w:r>
+      <w:r>
+        <w:t>tudio omdat die al heel ve</w:t>
+      </w:r>
+      <w:r>
+        <w:t>e</w:t>
+      </w:r>
+      <w:r>
+        <w:t>l mogelijkheden bied</w:t>
       </w:r>
       <w:r>
         <w:t>.</w:t>
@@ -1269,11 +1511,11 @@
       <w:pPr>
         <w:pStyle w:val="Kop1"/>
       </w:pPr>
-      <w:bookmarkStart w:id="7" w:name="_Toc387919031"/>
+      <w:bookmarkStart w:id="8" w:name="_Toc388516816"/>
       <w:r>
         <w:t>Hoe koppel je een database met C#?</w:t>
       </w:r>
-      <w:bookmarkEnd w:id="7"/>
+      <w:bookmarkEnd w:id="8"/>
     </w:p>
     <w:p>
       <w:r>
@@ -1284,17 +1526,17 @@
       <w:pPr>
         <w:pStyle w:val="Kop1"/>
       </w:pPr>
-      <w:bookmarkStart w:id="8" w:name="_Toc387919032"/>
+      <w:bookmarkStart w:id="9" w:name="_Toc388516817"/>
       <w:r>
         <w:t>Connection Strings</w:t>
       </w:r>
-      <w:bookmarkEnd w:id="8"/>
+      <w:bookmarkEnd w:id="9"/>
     </w:p>
     <w:p>
       <w:r>
         <w:t xml:space="preserve">Om te kijken welke code je nodig hebt voor een database is </w:t>
       </w:r>
-      <w:hyperlink r:id="rId9" w:history="1">
+      <w:hyperlink r:id="rId10" w:history="1">
         <w:r>
           <w:rPr>
             <w:rStyle w:val="Hyperlink"/>
@@ -1303,19 +1545,51 @@
         </w:r>
       </w:hyperlink>
       <w:r>
-        <w:t xml:space="preserve"> een enorm handige website om op te kijken, daar staan alle databases met de benodigde code erbij.</w:t>
+        <w:t xml:space="preserve"> een enorm handige website om op te kijken, daar staan alle databa</w:t>
+      </w:r>
+      <w:r>
+        <w:t xml:space="preserve">ses met de benodigde code erbij. Ook is in Visual Studio 2012 de benodigde </w:t>
+      </w:r>
+      <w:proofErr w:type="spellStart"/>
+      <w:r>
+        <w:t>connection</w:t>
+      </w:r>
+      <w:proofErr w:type="spellEnd"/>
+      <w:r>
+        <w:t xml:space="preserve"> string al te zien.</w:t>
       </w:r>
     </w:p>
     <w:p>
       <w:pPr>
         <w:pStyle w:val="Kop1"/>
       </w:pPr>
-      <w:bookmarkStart w:id="9" w:name="_Toc387919033"/>
+      <w:r>
+        <w:br/>
+      </w:r>
+    </w:p>
+    <w:p>
+      <w:pPr>
+        <w:rPr>
+          <w:rFonts w:asciiTheme="majorHAnsi" w:eastAsiaTheme="majorEastAsia" w:hAnsiTheme="majorHAnsi" w:cstheme="majorBidi"/>
+          <w:color w:val="365F91" w:themeColor="accent1" w:themeShade="BF"/>
+          <w:sz w:val="28"/>
+          <w:szCs w:val="28"/>
+        </w:rPr>
+      </w:pPr>
+      <w:r>
+        <w:br w:type="page"/>
+      </w:r>
+    </w:p>
+    <w:p>
+      <w:pPr>
+        <w:pStyle w:val="Kop1"/>
+      </w:pPr>
+      <w:bookmarkStart w:id="10" w:name="_Toc388516818"/>
       <w:r>
         <w:lastRenderedPageBreak/>
         <w:t>Code SQL</w:t>
       </w:r>
-      <w:bookmarkEnd w:id="9"/>
+      <w:bookmarkEnd w:id="10"/>
     </w:p>
     <w:p>
       <w:r>
@@ -1381,8 +1655,6 @@
       <w:r>
         <w:t>{</w:t>
       </w:r>
-      <w:bookmarkStart w:id="10" w:name="_GoBack"/>
-      <w:bookmarkEnd w:id="10"/>
     </w:p>
     <w:p>
       <w:pPr>
@@ -1993,10 +2265,12 @@
       <w:r>
         <w:t>}</w:t>
       </w:r>
+      <w:bookmarkStart w:id="11" w:name="_GoBack"/>
+      <w:bookmarkEnd w:id="11"/>
     </w:p>
     <w:sectPr>
-      <w:headerReference w:type="default" r:id="rId10"/>
-      <w:footerReference w:type="default" r:id="rId11"/>
+      <w:headerReference w:type="default" r:id="rId11"/>
+      <w:footerReference w:type="default" r:id="rId12"/>
       <w:pgSz w:w="11906" w:h="16838"/>
       <w:pgMar w:top="1417" w:right="1417" w:bottom="1417" w:left="1417" w:header="708" w:footer="708" w:gutter="0"/>
       <w:pgNumType w:start="0"/>
@@ -2053,7 +2327,7 @@
       <w:rPr>
         <w:noProof/>
       </w:rPr>
-      <w:t>3</w:t>
+      <w:t>4</w:t>
     </w:r>
     <w:r>
       <w:rPr>
@@ -2116,6 +2390,127 @@
     </w:r>
   </w:p>
 </w:hdr>
+</file>
+
+<file path=word/numbering.xml><?xml version="1.0" encoding="utf-8"?>
+<w:numbering xmlns:wpc="http://schemas.microsoft.com/office/word/2010/wordprocessingCanvas" xmlns:mc="http://schemas.openxmlformats.org/markup-compatibility/2006" xmlns:o="urn:schemas-microsoft-com:office:office" xmlns:r="http://schemas.openxmlformats.org/officeDocument/2006/relationships" xmlns:m="http://schemas.openxmlformats.org/officeDocument/2006/math" xmlns:v="urn:schemas-microsoft-com:vml" xmlns:wp14="http://schemas.microsoft.com/office/word/2010/wordprocessingDrawing" xmlns:wp="http://schemas.openxmlformats.org/drawingml/2006/wordprocessingDrawing" xmlns:w10="urn:schemas-microsoft-com:office:word" xmlns:w="http://schemas.openxmlformats.org/wordprocessingml/2006/main" xmlns:w14="http://schemas.microsoft.com/office/word/2010/wordml" xmlns:wpg="http://schemas.microsoft.com/office/word/2010/wordprocessingGroup" xmlns:wpi="http://schemas.microsoft.com/office/word/2010/wordprocessingInk" xmlns:wne="http://schemas.microsoft.com/office/word/2006/wordml" xmlns:wps="http://schemas.microsoft.com/office/word/2010/wordprocessingShape" mc:Ignorable="w14 wp14">
+  <w:abstractNum w:abstractNumId="0">
+    <w:nsid w:val="2D3179E9"/>
+    <w:multiLevelType w:val="hybridMultilevel"/>
+    <w:tmpl w:val="475C11A6"/>
+    <w:lvl w:ilvl="0" w:tplc="04130001">
+      <w:start w:val="1"/>
+      <w:numFmt w:val="bullet"/>
+      <w:lvlText w:val=""/>
+      <w:lvlJc w:val="left"/>
+      <w:pPr>
+        <w:ind w:left="720" w:hanging="360"/>
+      </w:pPr>
+      <w:rPr>
+        <w:rFonts w:ascii="Symbol" w:hAnsi="Symbol" w:hint="default"/>
+      </w:rPr>
+    </w:lvl>
+    <w:lvl w:ilvl="1" w:tplc="04130003" w:tentative="1">
+      <w:start w:val="1"/>
+      <w:numFmt w:val="bullet"/>
+      <w:lvlText w:val="o"/>
+      <w:lvlJc w:val="left"/>
+      <w:pPr>
+        <w:ind w:left="1440" w:hanging="360"/>
+      </w:pPr>
+      <w:rPr>
+        <w:rFonts w:ascii="Courier New" w:hAnsi="Courier New" w:cs="Courier New" w:hint="default"/>
+      </w:rPr>
+    </w:lvl>
+    <w:lvl w:ilvl="2" w:tplc="04130005" w:tentative="1">
+      <w:start w:val="1"/>
+      <w:numFmt w:val="bullet"/>
+      <w:lvlText w:val=""/>
+      <w:lvlJc w:val="left"/>
+      <w:pPr>
+        <w:ind w:left="2160" w:hanging="360"/>
+      </w:pPr>
+      <w:rPr>
+        <w:rFonts w:ascii="Wingdings" w:hAnsi="Wingdings" w:hint="default"/>
+      </w:rPr>
+    </w:lvl>
+    <w:lvl w:ilvl="3" w:tplc="04130001" w:tentative="1">
+      <w:start w:val="1"/>
+      <w:numFmt w:val="bullet"/>
+      <w:lvlText w:val=""/>
+      <w:lvlJc w:val="left"/>
+      <w:pPr>
+        <w:ind w:left="2880" w:hanging="360"/>
+      </w:pPr>
+      <w:rPr>
+        <w:rFonts w:ascii="Symbol" w:hAnsi="Symbol" w:hint="default"/>
+      </w:rPr>
+    </w:lvl>
+    <w:lvl w:ilvl="4" w:tplc="04130003" w:tentative="1">
+      <w:start w:val="1"/>
+      <w:numFmt w:val="bullet"/>
+      <w:lvlText w:val="o"/>
+      <w:lvlJc w:val="left"/>
+      <w:pPr>
+        <w:ind w:left="3600" w:hanging="360"/>
+      </w:pPr>
+      <w:rPr>
+        <w:rFonts w:ascii="Courier New" w:hAnsi="Courier New" w:cs="Courier New" w:hint="default"/>
+      </w:rPr>
+    </w:lvl>
+    <w:lvl w:ilvl="5" w:tplc="04130005" w:tentative="1">
+      <w:start w:val="1"/>
+      <w:numFmt w:val="bullet"/>
+      <w:lvlText w:val=""/>
+      <w:lvlJc w:val="left"/>
+      <w:pPr>
+        <w:ind w:left="4320" w:hanging="360"/>
+      </w:pPr>
+      <w:rPr>
+        <w:rFonts w:ascii="Wingdings" w:hAnsi="Wingdings" w:hint="default"/>
+      </w:rPr>
+    </w:lvl>
+    <w:lvl w:ilvl="6" w:tplc="04130001" w:tentative="1">
+      <w:start w:val="1"/>
+      <w:numFmt w:val="bullet"/>
+      <w:lvlText w:val=""/>
+      <w:lvlJc w:val="left"/>
+      <w:pPr>
+        <w:ind w:left="5040" w:hanging="360"/>
+      </w:pPr>
+      <w:rPr>
+        <w:rFonts w:ascii="Symbol" w:hAnsi="Symbol" w:hint="default"/>
+      </w:rPr>
+    </w:lvl>
+    <w:lvl w:ilvl="7" w:tplc="04130003" w:tentative="1">
+      <w:start w:val="1"/>
+      <w:numFmt w:val="bullet"/>
+      <w:lvlText w:val="o"/>
+      <w:lvlJc w:val="left"/>
+      <w:pPr>
+        <w:ind w:left="5760" w:hanging="360"/>
+      </w:pPr>
+      <w:rPr>
+        <w:rFonts w:ascii="Courier New" w:hAnsi="Courier New" w:cs="Courier New" w:hint="default"/>
+      </w:rPr>
+    </w:lvl>
+    <w:lvl w:ilvl="8" w:tplc="04130005" w:tentative="1">
+      <w:start w:val="1"/>
+      <w:numFmt w:val="bullet"/>
+      <w:lvlText w:val=""/>
+      <w:lvlJc w:val="left"/>
+      <w:pPr>
+        <w:ind w:left="6480" w:hanging="360"/>
+      </w:pPr>
+      <w:rPr>
+        <w:rFonts w:ascii="Wingdings" w:hAnsi="Wingdings" w:hint="default"/>
+      </w:rPr>
+    </w:lvl>
+  </w:abstractNum>
+  <w:num w:numId="1">
+    <w:abstractNumId w:val="0"/>
+  </w:num>
+</w:numbering>
 </file>
 
 <file path=word/styles.xml><?xml version="1.0" encoding="utf-8"?>
@@ -3510,7 +3905,7 @@
 </file>
 
 <file path=customXml/itemProps1.xml><?xml version="1.0" encoding="utf-8"?>
-<ds:datastoreItem xmlns:ds="http://schemas.openxmlformats.org/officeDocument/2006/customXml" ds:itemID="{A408E0A4-722E-4908-A91E-9DCAEA7DCB1F}">
+<ds:datastoreItem xmlns:ds="http://schemas.openxmlformats.org/officeDocument/2006/customXml" ds:itemID="{7382A727-D5FC-41DE-B9B3-9A2BE8532C98}">
   <ds:schemaRefs>
     <ds:schemaRef ds:uri="http://schemas.openxmlformats.org/officeDocument/2006/bibliography"/>
   </ds:schemaRefs>

</xml_diff>

<commit_message>
Database Final! & Flowchart
</commit_message>
<xml_diff>
--- a/Verslag database koppelen met applicatie.docx
+++ b/Verslag database koppelen met applicatie.docx
@@ -10,7 +10,7 @@
         <w:t xml:space="preserve">Verslag database koppelen met applicatie </w:t>
       </w:r>
       <w:r>
-        <w:t>v1.2</w:t>
+        <w:t>v1.3</w:t>
       </w:r>
       <w:r>
         <w:t>– Team Smokey</w:t>
@@ -185,18 +185,8 @@
           <w:sz w:val="28"/>
           <w:szCs w:val="28"/>
         </w:rPr>
-        <w:t xml:space="preserve">Projectbegeleider: Sietse </w:t>
-      </w:r>
-      <w:proofErr w:type="spellStart"/>
-      <w:r>
-        <w:rPr>
-          <w:rStyle w:val="Intensievebenadrukking"/>
-          <w:sz w:val="28"/>
-          <w:szCs w:val="28"/>
-        </w:rPr>
-        <w:t>Dijks</w:t>
-      </w:r>
-      <w:proofErr w:type="spellEnd"/>
+        <w:t>Projectbegeleider: Sietse Dijks</w:t>
+      </w:r>
     </w:p>
     <w:p>
       <w:pPr>
@@ -1098,12 +1088,27 @@
     </w:p>
     <w:p>
       <w:r>
-        <w:t>Wij hebben opgezocht welke databases er gekoppeld kunnen worden met onze c# applicatie, en wat wij dachten dat voor ons doeleinde  de beste keuze zou zijn. Over de beste keuze komen we later op terug in dit document.</w:t>
-      </w:r>
-    </w:p>
-    <w:p>
-      <w:r>
-        <w:t>De volgende database types kunnen worden gebruikt voor onze applicatie:</w:t>
+        <w:t>Wij hebben opgezocht welke database</w:t>
+      </w:r>
+      <w:r>
+        <w:t>s er gekoppeld kunnen worden aan onze c# applicatie en wat wij dachten dat voor onze</w:t>
+      </w:r>
+      <w:r>
+        <w:t xml:space="preserve"> </w:t>
+      </w:r>
+      <w:r>
+        <w:t xml:space="preserve">doeleinde </w:t>
+      </w:r>
+      <w:r>
+        <w:t>de beste keuze zou zijn. Over de beste keuze komen we later op terug in dit document.</w:t>
+      </w:r>
+    </w:p>
+    <w:p>
+      <w:r>
+        <w:t>De volgende databases</w:t>
+      </w:r>
+      <w:r>
+        <w:t xml:space="preserve"> kunnen worden gebruikt voor onze applicatie:</w:t>
       </w:r>
     </w:p>
     <w:p>
@@ -1111,12 +1116,10 @@
         <w:pStyle w:val="Kop3"/>
       </w:pPr>
       <w:bookmarkStart w:id="1" w:name="_Toc388516809"/>
-      <w:proofErr w:type="spellStart"/>
       <w:r>
         <w:t>SQLite</w:t>
       </w:r>
       <w:bookmarkEnd w:id="1"/>
-      <w:proofErr w:type="spellEnd"/>
     </w:p>
     <w:p>
       <w:pPr>
@@ -1132,43 +1135,31 @@
         <w:t xml:space="preserve"> omdat er geen server voor nodig is</w:t>
       </w:r>
       <w:r>
-        <w:t xml:space="preserve">. </w:t>
-      </w:r>
-      <w:proofErr w:type="spellStart"/>
-      <w:r>
-        <w:t>SQLite</w:t>
-      </w:r>
-      <w:proofErr w:type="spellEnd"/>
-      <w:r>
-        <w:t xml:space="preserve"> is </w:t>
-      </w:r>
-      <w:r>
-        <w:t xml:space="preserve"> makkelijk uit te lezen</w:t>
+        <w:t xml:space="preserve">. SQLite </w:t>
+      </w:r>
+      <w:r>
+        <w:t xml:space="preserve">is </w:t>
+      </w:r>
+      <w:r>
+        <w:t>eenvoudig</w:t>
+      </w:r>
+      <w:r>
+        <w:t xml:space="preserve"> uit te lezen</w:t>
       </w:r>
       <w:r>
         <w:t xml:space="preserve"> en er is </w:t>
       </w:r>
       <w:r>
-        <w:t xml:space="preserve">geen installatie nodig. </w:t>
-      </w:r>
-      <w:proofErr w:type="spellStart"/>
-      <w:r>
-        <w:t>SQLite</w:t>
-      </w:r>
-      <w:proofErr w:type="spellEnd"/>
-      <w:r>
-        <w:t xml:space="preserve"> databases zijn enorm klein, een grote database kan minder dan 500kb zijn.</w:t>
-      </w:r>
-      <w:r>
-        <w:t xml:space="preserve"> </w:t>
-      </w:r>
-      <w:proofErr w:type="spellStart"/>
-      <w:r>
-        <w:t>SQLite</w:t>
-      </w:r>
-      <w:proofErr w:type="spellEnd"/>
-      <w:r>
-        <w:t xml:space="preserve"> kent maar een bepaald aantal datatypes, namelijk:</w:t>
+        <w:t>geen installatie nodig. SQLite databases zijn enorm klein, een grote database kan minder dan 500</w:t>
+      </w:r>
+      <w:r>
+        <w:t>KB</w:t>
+      </w:r>
+      <w:r>
+        <w:t xml:space="preserve"> zijn.</w:t>
+      </w:r>
+      <w:r>
+        <w:t xml:space="preserve"> SQLite kent maar een bepaald aantal datatypes, namelijk:</w:t>
       </w:r>
     </w:p>
     <w:p>
@@ -1270,18 +1261,28 @@
         <w:t xml:space="preserve">ta uit te lezen via </w:t>
       </w:r>
       <w:r>
-        <w:t>code. Je kan in XML al je elementen en attributen een je eigen naam geven.</w:t>
-      </w:r>
-      <w:r>
-        <w:t xml:space="preserve"> XML is daarentegen ook enorm inefficiënt vergeleken bij bijvoorbeeld </w:t>
-      </w:r>
-      <w:proofErr w:type="spellStart"/>
-      <w:r>
-        <w:t>SQLite</w:t>
-      </w:r>
-      <w:proofErr w:type="spellEnd"/>
-      <w:r>
-        <w:t xml:space="preserve">, omdat databases veel groter worden dan nodig vanwege alle tags. </w:t>
+        <w:t xml:space="preserve">code. Je </w:t>
+      </w:r>
+      <w:r>
+        <w:t>kunt</w:t>
+      </w:r>
+      <w:r>
+        <w:t xml:space="preserve"> in XML al j</w:t>
+      </w:r>
+      <w:r>
+        <w:t>e elementen en attributen een</w:t>
+      </w:r>
+      <w:r>
+        <w:t xml:space="preserve"> eigen naam geven.</w:t>
+      </w:r>
+      <w:r>
+        <w:t xml:space="preserve"> XML is </w:t>
+      </w:r>
+      <w:r>
+        <w:t>echter</w:t>
+      </w:r>
+      <w:r>
+        <w:t xml:space="preserve"> ook enorm inefficiënt vergeleken bij bijvoorbeeld SQLite, omdat databases veel groter worden dan nodig vanwege alle tags. </w:t>
       </w:r>
     </w:p>
     <w:p>
@@ -1289,12 +1290,10 @@
         <w:pStyle w:val="Kop3"/>
       </w:pPr>
       <w:bookmarkStart w:id="3" w:name="_Toc388516811"/>
-      <w:proofErr w:type="spellStart"/>
       <w:r>
         <w:t>MySQL</w:t>
       </w:r>
       <w:bookmarkEnd w:id="3"/>
-      <w:proofErr w:type="spellEnd"/>
     </w:p>
     <w:p>
       <w:pPr>
@@ -1307,23 +1306,7 @@
         <w:t>te ingewikkeld voor wat wij op het moment nodig hebben.</w:t>
       </w:r>
       <w:r>
-        <w:t xml:space="preserve"> </w:t>
-      </w:r>
-      <w:proofErr w:type="spellStart"/>
-      <w:r>
-        <w:t>MySQL</w:t>
-      </w:r>
-      <w:proofErr w:type="spellEnd"/>
-      <w:r>
-        <w:t xml:space="preserve"> biedt niet veel mogelijkheden, en ook is </w:t>
-      </w:r>
-      <w:proofErr w:type="spellStart"/>
-      <w:r>
-        <w:t>mySQL</w:t>
-      </w:r>
-      <w:proofErr w:type="spellEnd"/>
-      <w:r>
-        <w:t xml:space="preserve"> niet zo stabiel als andere opties.</w:t>
+        <w:t xml:space="preserve"> MySQL biedt niet veel mogelijkheden, en ook is mySQL niet zo stabiel als andere opties.</w:t>
       </w:r>
     </w:p>
     <w:p>
@@ -1353,13 +1336,40 @@
         <w:t>tutorials</w:t>
       </w:r>
       <w:r>
-        <w:t xml:space="preserve"> voor om te volgen en</w:t>
-      </w:r>
-      <w:r>
-        <w:t xml:space="preserve"> het is makkelijk te gebruiken heeft veel functies.</w:t>
-      </w:r>
-      <w:r>
-        <w:t xml:space="preserve"> Zodra de grote van een database in SQL groter word dan 15 a 20mb, word de database traag en duurt het lang om er uit te lezen of te schrijven</w:t>
+        <w:t xml:space="preserve"> voor om te volgen,</w:t>
+      </w:r>
+      <w:r>
+        <w:t xml:space="preserve"> het is </w:t>
+      </w:r>
+      <w:r>
+        <w:t>eenvoudig</w:t>
+      </w:r>
+      <w:r>
+        <w:t xml:space="preserve"> te gebruiken</w:t>
+      </w:r>
+      <w:r>
+        <w:t xml:space="preserve"> en</w:t>
+      </w:r>
+      <w:r>
+        <w:t xml:space="preserve"> heeft veel functies.</w:t>
+      </w:r>
+      <w:r>
+        <w:t xml:space="preserve"> Zodra de gro</w:t>
+      </w:r>
+      <w:r>
+        <w:t>ot</w:t>
+      </w:r>
+      <w:r>
+        <w:t xml:space="preserve">te van een database in SQL groter word dan 15 a 20mb, word de database traag en duurt het lang om er uit te lezen of </w:t>
+      </w:r>
+      <w:r>
+        <w:t xml:space="preserve">naar toe </w:t>
+      </w:r>
+      <w:r>
+        <w:t>te schrijven</w:t>
+      </w:r>
+      <w:r>
+        <w:t>.</w:t>
       </w:r>
     </w:p>
     <w:p>
@@ -1380,7 +1390,19 @@
         </w:rPr>
       </w:pPr>
       <w:r>
-        <w:t>SQL compact is goed voor kleinere databases, zoals een die wij nodig hebben. SQL compact is een goede keuze om te gebruiken in een applicatie zoals onze.</w:t>
+        <w:t xml:space="preserve">SQL compact is goed voor kleinere databases, </w:t>
+      </w:r>
+      <w:r>
+        <w:t>zoals éé</w:t>
+      </w:r>
+      <w:r>
+        <w:t>n die wij nodig hebben. SQL compact is een goede keuze om te gebrui</w:t>
+      </w:r>
+      <w:r>
+        <w:t>ken in een applicatie zoals die van ons</w:t>
+      </w:r>
+      <w:r>
+        <w:t>.</w:t>
       </w:r>
       <w:r>
         <w:t xml:space="preserve"> Een database in SQL Comp</w:t>
@@ -1409,18 +1431,28 @@
         <w:pStyle w:val="Geenafstand"/>
       </w:pPr>
       <w:r>
-        <w:t xml:space="preserve">Acces is makkelijk te gebruiken voor </w:t>
-      </w:r>
-      <w:proofErr w:type="spellStart"/>
-      <w:r>
-        <w:t>ongevord</w:t>
-      </w:r>
-      <w:r>
-        <w:t>erde</w:t>
-      </w:r>
-      <w:proofErr w:type="spellEnd"/>
-      <w:r>
-        <w:t xml:space="preserve"> gebruikers, omdat het heel makkelijk in elkaar zit. De nadelen zijn dat het slechte beveiliging heeft, slechte data kwaliteit. Ook word Acces enorm traag als er heel veel data aanwezig is.</w:t>
+        <w:t xml:space="preserve">Acces is </w:t>
+      </w:r>
+      <w:r>
+        <w:t>eenvoudig</w:t>
+      </w:r>
+      <w:r>
+        <w:t xml:space="preserve"> te gebruiken voor ongevord</w:t>
+      </w:r>
+      <w:r>
+        <w:t xml:space="preserve">erde gebruikers omdat het heel </w:t>
+      </w:r>
+      <w:r>
+        <w:t>eenvoudig</w:t>
+      </w:r>
+      <w:r>
+        <w:t xml:space="preserve"> in elkaar zit. De nadelen zijn dat het </w:t>
+      </w:r>
+      <w:r>
+        <w:t>een slechte beveiliging heeft en</w:t>
+      </w:r>
+      <w:r>
+        <w:t xml:space="preserve"> slechte data kwaliteit. Ook word Acces enorm traag als er heel veel data aanwezig is.</w:t>
       </w:r>
     </w:p>
     <w:p>
@@ -1435,28 +1467,46 @@
     </w:p>
     <w:p>
       <w:r>
-        <w:t xml:space="preserve">In CSV word alles gescheden met een komma, op die manier is het makkelijk te onderscheiden wat bij elkaar hoort. </w:t>
+        <w:t xml:space="preserve">In CSV </w:t>
+      </w:r>
+      <w:r>
+        <w:t>wordt</w:t>
+      </w:r>
+      <w:r>
+        <w:t xml:space="preserve"> alles gescheden met een komma, op die manier is het </w:t>
+      </w:r>
+      <w:r>
+        <w:t>eenvoudig</w:t>
+      </w:r>
+      <w:r>
+        <w:t xml:space="preserve"> te onderscheiden wat bij elkaar hoort. </w:t>
       </w:r>
       <w:r>
         <w:t xml:space="preserve">Alleen is het wat onoverzichtelijk voor een gebruiker. </w:t>
       </w:r>
       <w:r>
-        <w:t>Ook is het enorm makkelijk (net als bij SQL) om data uit de database te lezen.</w:t>
+        <w:t xml:space="preserve">Ook is het enorm </w:t>
+      </w:r>
+      <w:r>
+        <w:t>eenvoudig</w:t>
+      </w:r>
+      <w:r>
+        <w:t xml:space="preserve"> (net als bij SQL) om data uit de database te lezen.</w:t>
       </w:r>
       <w:r>
         <w:t xml:space="preserve"> Een </w:t>
       </w:r>
       <w:r>
-        <w:t>probleem is dat alle computersystemen op één na een bepaald teken gebruiken als regeleinde, terwijl dat ene afwijke</w:t>
-      </w:r>
-      <w:r>
-        <w:t>nde systeem (</w:t>
-      </w:r>
-      <w:proofErr w:type="spellStart"/>
-      <w:r>
-        <w:t>MsWindows</w:t>
-      </w:r>
-      <w:proofErr w:type="spellEnd"/>
+        <w:t xml:space="preserve">probleem is dat </w:t>
+      </w:r>
+      <w:bookmarkStart w:id="7" w:name="_GoBack"/>
+      <w:bookmarkEnd w:id="7"/>
+      <w:r>
+        <w:t>alle computersystemen op één na een bepaald teken gebruiken als regeleinde, terwijl dat ene afwijke</w:t>
+      </w:r>
+      <w:r>
+        <w:t>nde systeem (MsWindows</w:t>
+      </w:r>
       <w:r>
         <w:t>) twee tekens voor een regeleinde gebruikt. Dat kan tot conversieverschillen leiden</w:t>
       </w:r>
@@ -1468,73 +1518,93 @@
       <w:pPr>
         <w:pStyle w:val="Kop1"/>
       </w:pPr>
-      <w:bookmarkStart w:id="7" w:name="_Toc388516815"/>
+      <w:bookmarkStart w:id="8" w:name="_Toc388516815"/>
       <w:r>
         <w:lastRenderedPageBreak/>
         <w:t>Beste keuze</w:t>
       </w:r>
-      <w:bookmarkEnd w:id="7"/>
-    </w:p>
-    <w:p>
-      <w:r>
-        <w:t xml:space="preserve">De beste optie </w:t>
-      </w:r>
-      <w:r>
-        <w:tab/>
-      </w:r>
-      <w:r>
-        <w:t>lijkt ons SQL omdat we daar al wat ervaring mee hebben, en daardoor snel aan de slag kunnen  SQL</w:t>
-      </w:r>
-      <w:r>
-        <w:t xml:space="preserve"> is </w:t>
-      </w:r>
-      <w:r>
-        <w:t>heel fijn om mee te werken in Visual S</w:t>
-      </w:r>
-      <w:r>
-        <w:t>tudio omdat die al heel ve</w:t>
-      </w:r>
-      <w:r>
-        <w:t>e</w:t>
-      </w:r>
-      <w:r>
-        <w:t>l mogelijkheden bied</w:t>
-      </w:r>
-      <w:r>
-        <w:t>.</w:t>
-      </w:r>
-      <w:r>
-        <w:t xml:space="preserve"> </w:t>
+      <w:bookmarkEnd w:id="8"/>
+    </w:p>
+    <w:p>
+      <w:r>
+        <w:t>De beste keuze lijkt ons SQL, omdat onze database niet groot word, en een SQL</w:t>
+      </w:r>
+      <w:r>
+        <w:t xml:space="preserve"> database</w:t>
+      </w:r>
+      <w:r>
+        <w:t xml:space="preserve"> word pas sloom zodra de database te groot word. Ook kan internet ons veel hulp b</w:t>
+      </w:r>
+      <w:r>
+        <w:t>ieden omdat SQL éé</w:t>
+      </w:r>
+      <w:r>
+        <w:t>n van de meest gebruikte database</w:t>
+      </w:r>
+      <w:r>
+        <w:t>s</w:t>
+      </w:r>
+      <w:r>
+        <w:t xml:space="preserve"> is.</w:t>
       </w:r>
     </w:p>
     <w:p>
       <w:pPr>
         <w:pStyle w:val="Kop1"/>
       </w:pPr>
-      <w:bookmarkStart w:id="8" w:name="_Toc388516816"/>
+      <w:bookmarkStart w:id="9" w:name="_Toc388516816"/>
       <w:r>
         <w:t>Hoe koppel je een database met C#?</w:t>
       </w:r>
-      <w:bookmarkEnd w:id="8"/>
-    </w:p>
-    <w:p>
-      <w:r>
-        <w:t>Een database koppelen met C# is vrij makkelijk. Eerst moet er een connectie geopend worden met de database, wat één regeltje code is. Vervolgens kunnen we gegevens uit de database halen, en inladen in een DataGridView, als  laatst sluiten we de connectie.</w:t>
+      <w:bookmarkEnd w:id="9"/>
+    </w:p>
+    <w:p>
+      <w:r>
+        <w:t xml:space="preserve">Een database koppelen met C# is vrij </w:t>
+      </w:r>
+      <w:r>
+        <w:t>eenvoudig</w:t>
+      </w:r>
+      <w:r>
+        <w:t>. Eerst moet er een connectie geopend worde</w:t>
+      </w:r>
+      <w:r>
+        <w:t>n met de database</w:t>
+      </w:r>
+      <w:r>
+        <w:t xml:space="preserve">. Vervolgens kunnen we gegevens uit de database halen, en inladen in een DataGridView, </w:t>
+      </w:r>
+      <w:r>
+        <w:t xml:space="preserve">als </w:t>
+      </w:r>
+      <w:r>
+        <w:t>laatst sluiten we de connectie.</w:t>
       </w:r>
     </w:p>
     <w:p>
       <w:pPr>
         <w:pStyle w:val="Kop1"/>
       </w:pPr>
-      <w:bookmarkStart w:id="9" w:name="_Toc388516817"/>
+      <w:bookmarkStart w:id="10" w:name="_Toc388516817"/>
       <w:r>
         <w:t>Connection Strings</w:t>
       </w:r>
-      <w:bookmarkEnd w:id="9"/>
-    </w:p>
-    <w:p>
-      <w:r>
-        <w:t xml:space="preserve">Om te kijken welke code je nodig hebt voor een database is </w:t>
+      <w:bookmarkEnd w:id="10"/>
+    </w:p>
+    <w:p>
+      <w:r>
+        <w:t xml:space="preserve">Om te kijken welke </w:t>
+      </w:r>
+      <w:proofErr w:type="spellStart"/>
+      <w:r>
+        <w:t>connection</w:t>
+      </w:r>
+      <w:proofErr w:type="spellEnd"/>
+      <w:r>
+        <w:t xml:space="preserve"> string</w:t>
+      </w:r>
+      <w:r>
+        <w:t xml:space="preserve"> je nodig hebt voor een database is </w:t>
       </w:r>
       <w:hyperlink r:id="rId10" w:history="1">
         <w:r>
@@ -1548,15 +1618,7 @@
         <w:t xml:space="preserve"> een enorm handige website om op te kijken, daar staan alle databa</w:t>
       </w:r>
       <w:r>
-        <w:t xml:space="preserve">ses met de benodigde code erbij. Ook is in Visual Studio 2012 de benodigde </w:t>
-      </w:r>
-      <w:proofErr w:type="spellStart"/>
-      <w:r>
-        <w:t>connection</w:t>
-      </w:r>
-      <w:proofErr w:type="spellEnd"/>
-      <w:r>
-        <w:t xml:space="preserve"> string al te zien.</w:t>
+        <w:t>ses met de benodigde code erbij. Ook is in Visual Studio 2012 de benodigde connection string al te zien.</w:t>
       </w:r>
     </w:p>
     <w:p>
@@ -1584,12 +1646,12 @@
       <w:pPr>
         <w:pStyle w:val="Kop1"/>
       </w:pPr>
-      <w:bookmarkStart w:id="10" w:name="_Toc388516818"/>
+      <w:bookmarkStart w:id="11" w:name="_Toc388516818"/>
       <w:r>
         <w:lastRenderedPageBreak/>
         <w:t>Code SQL</w:t>
       </w:r>
-      <w:bookmarkEnd w:id="10"/>
+      <w:bookmarkEnd w:id="11"/>
     </w:p>
     <w:p>
       <w:r>
@@ -1601,13 +1663,8 @@
         <w:pStyle w:val="Geenafstand"/>
         <w:shd w:val="clear" w:color="auto" w:fill="D9D9D9" w:themeFill="background1" w:themeFillShade="D9"/>
       </w:pPr>
-      <w:proofErr w:type="spellStart"/>
-      <w:r>
-        <w:t>using</w:t>
-      </w:r>
-      <w:proofErr w:type="spellEnd"/>
-      <w:r>
-        <w:t xml:space="preserve"> System;</w:t>
+      <w:r>
+        <w:t>using System;</w:t>
       </w:r>
     </w:p>
     <w:p>
@@ -1615,21 +1672,8 @@
         <w:pStyle w:val="Geenafstand"/>
         <w:shd w:val="clear" w:color="auto" w:fill="D9D9D9" w:themeFill="background1" w:themeFillShade="D9"/>
       </w:pPr>
-      <w:proofErr w:type="spellStart"/>
-      <w:r>
-        <w:t>using</w:t>
-      </w:r>
-      <w:proofErr w:type="spellEnd"/>
-      <w:r>
-        <w:t xml:space="preserve"> </w:t>
-      </w:r>
-      <w:proofErr w:type="spellStart"/>
-      <w:r>
-        <w:t>System.Data.SqlClient</w:t>
-      </w:r>
-      <w:proofErr w:type="spellEnd"/>
-      <w:r>
-        <w:t>;</w:t>
+      <w:r>
+        <w:t>using System.Data.SqlClient;</w:t>
       </w:r>
     </w:p>
     <w:p>
@@ -1662,31 +1706,7 @@
         <w:shd w:val="clear" w:color="auto" w:fill="D9D9D9" w:themeFill="background1" w:themeFillShade="D9"/>
       </w:pPr>
       <w:r>
-        <w:t xml:space="preserve">    </w:t>
-      </w:r>
-      <w:proofErr w:type="spellStart"/>
-      <w:r>
-        <w:t>static</w:t>
-      </w:r>
-      <w:proofErr w:type="spellEnd"/>
-      <w:r>
-        <w:t xml:space="preserve"> </w:t>
-      </w:r>
-      <w:proofErr w:type="spellStart"/>
-      <w:r>
-        <w:t>void</w:t>
-      </w:r>
-      <w:proofErr w:type="spellEnd"/>
-      <w:r>
-        <w:t xml:space="preserve"> </w:t>
-      </w:r>
-      <w:proofErr w:type="spellStart"/>
-      <w:r>
-        <w:t>Main</w:t>
-      </w:r>
-      <w:proofErr w:type="spellEnd"/>
-      <w:r>
-        <w:t>()</w:t>
+        <w:t xml:space="preserve">    static void Main()</w:t>
       </w:r>
     </w:p>
     <w:p>
@@ -1715,15 +1735,7 @@
       </w:pPr>
       <w:r>
         <w:tab/>
-        <w:t xml:space="preserve">// First access the </w:t>
-      </w:r>
-      <w:proofErr w:type="spellStart"/>
-      <w:r>
-        <w:t>connection</w:t>
-      </w:r>
-      <w:proofErr w:type="spellEnd"/>
-      <w:r>
-        <w:t xml:space="preserve"> string.</w:t>
+        <w:t>// First access the connection string.</w:t>
       </w:r>
     </w:p>
     <w:p>
@@ -1733,39 +1745,7 @@
       </w:pPr>
       <w:r>
         <w:tab/>
-        <w:t xml:space="preserve">// ... </w:t>
-      </w:r>
-      <w:proofErr w:type="spellStart"/>
-      <w:r>
-        <w:t>This</w:t>
-      </w:r>
-      <w:proofErr w:type="spellEnd"/>
-      <w:r>
-        <w:t xml:space="preserve"> </w:t>
-      </w:r>
-      <w:proofErr w:type="spellStart"/>
-      <w:r>
-        <w:t>may</w:t>
-      </w:r>
-      <w:proofErr w:type="spellEnd"/>
-      <w:r>
-        <w:t xml:space="preserve"> </w:t>
-      </w:r>
-      <w:proofErr w:type="spellStart"/>
-      <w:r>
-        <w:t>be</w:t>
-      </w:r>
-      <w:proofErr w:type="spellEnd"/>
-      <w:r>
-        <w:t xml:space="preserve"> </w:t>
-      </w:r>
-      <w:proofErr w:type="spellStart"/>
-      <w:r>
-        <w:t>autogenerated</w:t>
-      </w:r>
-      <w:proofErr w:type="spellEnd"/>
-      <w:r>
-        <w:t xml:space="preserve"> in Visual Studio.</w:t>
+        <w:t>// ... This may be autogenerated in Visual Studio.</w:t>
       </w:r>
     </w:p>
     <w:p>
@@ -1785,15 +1765,7 @@
       </w:pPr>
       <w:r>
         <w:tab/>
-        <w:t xml:space="preserve">string </w:t>
-      </w:r>
-      <w:proofErr w:type="spellStart"/>
-      <w:r>
-        <w:t>connectionString</w:t>
-      </w:r>
-      <w:proofErr w:type="spellEnd"/>
-      <w:r>
-        <w:t xml:space="preserve"> = ConsoleApplication1.Properties.Settings.Default.ConnectionString;</w:t>
+        <w:t>string connectionString = ConsoleApplication1.Properties.Settings.Default.ConnectionString;</w:t>
       </w:r>
     </w:p>
     <w:p>
@@ -1813,31 +1785,7 @@
       </w:pPr>
       <w:r>
         <w:tab/>
-        <w:t xml:space="preserve">// In a </w:t>
-      </w:r>
-      <w:proofErr w:type="spellStart"/>
-      <w:r>
-        <w:t>using</w:t>
-      </w:r>
-      <w:proofErr w:type="spellEnd"/>
-      <w:r>
-        <w:t xml:space="preserve"> statement, </w:t>
-      </w:r>
-      <w:proofErr w:type="spellStart"/>
-      <w:r>
-        <w:t>acquire</w:t>
-      </w:r>
-      <w:proofErr w:type="spellEnd"/>
-      <w:r>
-        <w:t xml:space="preserve"> the </w:t>
-      </w:r>
-      <w:proofErr w:type="spellStart"/>
-      <w:r>
-        <w:t>SqlConnection</w:t>
-      </w:r>
-      <w:proofErr w:type="spellEnd"/>
-      <w:r>
-        <w:t xml:space="preserve"> as a resource.</w:t>
+        <w:t>// In a using statement, acquire the SqlConnection as a resource.</w:t>
       </w:r>
     </w:p>
     <w:p>
@@ -1857,38 +1805,7 @@
       </w:pPr>
       <w:r>
         <w:tab/>
-      </w:r>
-      <w:proofErr w:type="spellStart"/>
-      <w:r>
-        <w:t>using</w:t>
-      </w:r>
-      <w:proofErr w:type="spellEnd"/>
-      <w:r>
-        <w:t xml:space="preserve"> (</w:t>
-      </w:r>
-      <w:proofErr w:type="spellStart"/>
-      <w:r>
-        <w:t>SqlConnection</w:t>
-      </w:r>
-      <w:proofErr w:type="spellEnd"/>
-      <w:r>
-        <w:t xml:space="preserve"> con = new </w:t>
-      </w:r>
-      <w:proofErr w:type="spellStart"/>
-      <w:r>
-        <w:t>SqlConnection</w:t>
-      </w:r>
-      <w:proofErr w:type="spellEnd"/>
-      <w:r>
-        <w:t>(</w:t>
-      </w:r>
-      <w:proofErr w:type="spellStart"/>
-      <w:r>
-        <w:t>connectionString</w:t>
-      </w:r>
-      <w:proofErr w:type="spellEnd"/>
-      <w:r>
-        <w:t>))</w:t>
+        <w:t>using (SqlConnection con = new SqlConnection(connectionString))</w:t>
       </w:r>
     </w:p>
     <w:p>
@@ -1918,15 +1835,7 @@
       </w:pPr>
       <w:r>
         <w:tab/>
-        <w:t xml:space="preserve">    // Open the </w:t>
-      </w:r>
-      <w:proofErr w:type="spellStart"/>
-      <w:r>
-        <w:t>SqlConnection</w:t>
-      </w:r>
-      <w:proofErr w:type="spellEnd"/>
-      <w:r>
-        <w:t>.</w:t>
+        <w:t xml:space="preserve">    // Open the SqlConnection.</w:t>
       </w:r>
     </w:p>
     <w:p>
@@ -1946,15 +1855,7 @@
       </w:pPr>
       <w:r>
         <w:tab/>
-        <w:t xml:space="preserve">    </w:t>
-      </w:r>
-      <w:proofErr w:type="spellStart"/>
-      <w:r>
-        <w:t>con.Open</w:t>
-      </w:r>
-      <w:proofErr w:type="spellEnd"/>
-      <w:r>
-        <w:t>();</w:t>
+        <w:t xml:space="preserve">    con.Open();</w:t>
       </w:r>
     </w:p>
     <w:p>
@@ -1974,55 +1875,7 @@
       </w:pPr>
       <w:r>
         <w:tab/>
-        <w:t xml:space="preserve">    // The </w:t>
-      </w:r>
-      <w:proofErr w:type="spellStart"/>
-      <w:r>
-        <w:t>following</w:t>
-      </w:r>
-      <w:proofErr w:type="spellEnd"/>
-      <w:r>
-        <w:t xml:space="preserve"> code </w:t>
-      </w:r>
-      <w:proofErr w:type="spellStart"/>
-      <w:r>
-        <w:t>uses</w:t>
-      </w:r>
-      <w:proofErr w:type="spellEnd"/>
-      <w:r>
-        <w:t xml:space="preserve"> </w:t>
-      </w:r>
-      <w:proofErr w:type="spellStart"/>
-      <w:r>
-        <w:t>an</w:t>
-      </w:r>
-      <w:proofErr w:type="spellEnd"/>
-      <w:r>
-        <w:t xml:space="preserve"> </w:t>
-      </w:r>
-      <w:proofErr w:type="spellStart"/>
-      <w:r>
-        <w:t>SqlCommand</w:t>
-      </w:r>
-      <w:proofErr w:type="spellEnd"/>
-      <w:r>
-        <w:t xml:space="preserve"> </w:t>
-      </w:r>
-      <w:proofErr w:type="spellStart"/>
-      <w:r>
-        <w:t>based</w:t>
-      </w:r>
-      <w:proofErr w:type="spellEnd"/>
-      <w:r>
-        <w:t xml:space="preserve"> on the </w:t>
-      </w:r>
-      <w:proofErr w:type="spellStart"/>
-      <w:r>
-        <w:t>SqlConnection</w:t>
-      </w:r>
-      <w:proofErr w:type="spellEnd"/>
-      <w:r>
-        <w:t>.</w:t>
+        <w:t xml:space="preserve">    // The following code uses an SqlCommand based on the SqlConnection.</w:t>
       </w:r>
     </w:p>
     <w:p>
@@ -2042,39 +1895,7 @@
       </w:pPr>
       <w:r>
         <w:tab/>
-        <w:t xml:space="preserve">    </w:t>
-      </w:r>
-      <w:proofErr w:type="spellStart"/>
-      <w:r>
-        <w:t>using</w:t>
-      </w:r>
-      <w:proofErr w:type="spellEnd"/>
-      <w:r>
-        <w:t xml:space="preserve"> (</w:t>
-      </w:r>
-      <w:proofErr w:type="spellStart"/>
-      <w:r>
-        <w:t>SqlCommand</w:t>
-      </w:r>
-      <w:proofErr w:type="spellEnd"/>
-      <w:r>
-        <w:t xml:space="preserve"> </w:t>
-      </w:r>
-      <w:proofErr w:type="spellStart"/>
-      <w:r>
-        <w:t>command</w:t>
-      </w:r>
-      <w:proofErr w:type="spellEnd"/>
-      <w:r>
-        <w:t xml:space="preserve"> = new </w:t>
-      </w:r>
-      <w:proofErr w:type="spellStart"/>
-      <w:r>
-        <w:t>SqlCommand</w:t>
-      </w:r>
-      <w:proofErr w:type="spellEnd"/>
-      <w:r>
-        <w:t>("SELECT TOP 2 * FROM Dogs1", con))</w:t>
+        <w:t xml:space="preserve">    using (SqlCommand command = new SqlCommand("SELECT TOP 2 * FROM Dogs1", con))</w:t>
       </w:r>
     </w:p>
     <w:p>
@@ -2084,31 +1905,7 @@
       </w:pPr>
       <w:r>
         <w:tab/>
-        <w:t xml:space="preserve">    </w:t>
-      </w:r>
-      <w:proofErr w:type="spellStart"/>
-      <w:r>
-        <w:t>using</w:t>
-      </w:r>
-      <w:proofErr w:type="spellEnd"/>
-      <w:r>
-        <w:t xml:space="preserve"> (</w:t>
-      </w:r>
-      <w:proofErr w:type="spellStart"/>
-      <w:r>
-        <w:t>SqlDataReader</w:t>
-      </w:r>
-      <w:proofErr w:type="spellEnd"/>
-      <w:r>
-        <w:t xml:space="preserve"> reader = </w:t>
-      </w:r>
-      <w:proofErr w:type="spellStart"/>
-      <w:r>
-        <w:t>command.ExecuteReader</w:t>
-      </w:r>
-      <w:proofErr w:type="spellEnd"/>
-      <w:r>
-        <w:t>())</w:t>
+        <w:t xml:space="preserve">    using (SqlDataReader reader = command.ExecuteReader())</w:t>
       </w:r>
     </w:p>
     <w:p>
@@ -2131,22 +1928,7 @@
       </w:r>
       <w:r>
         <w:tab/>
-      </w:r>
-      <w:proofErr w:type="spellStart"/>
-      <w:r>
-        <w:t>while</w:t>
-      </w:r>
-      <w:proofErr w:type="spellEnd"/>
-      <w:r>
-        <w:t xml:space="preserve"> (</w:t>
-      </w:r>
-      <w:proofErr w:type="spellStart"/>
-      <w:r>
-        <w:t>reader.Read</w:t>
-      </w:r>
-      <w:proofErr w:type="spellEnd"/>
-      <w:r>
-        <w:t>())</w:t>
+        <w:t>while (reader.Read())</w:t>
       </w:r>
     </w:p>
     <w:p>
@@ -2172,15 +1954,7 @@
       </w:r>
       <w:r>
         <w:tab/>
-        <w:t xml:space="preserve">    </w:t>
-      </w:r>
-      <w:proofErr w:type="spellStart"/>
-      <w:r>
-        <w:t>Console.WriteLine</w:t>
-      </w:r>
-      <w:proofErr w:type="spellEnd"/>
-      <w:r>
-        <w:t>("{0} {1} {2}",</w:t>
+        <w:t xml:space="preserve">    Console.WriteLine("{0} {1} {2}",</w:t>
       </w:r>
     </w:p>
     <w:p>
@@ -2196,23 +1970,7 @@
       </w:r>
       <w:r>
         <w:tab/>
-        <w:t xml:space="preserve">reader.GetInt32(0), </w:t>
-      </w:r>
-      <w:proofErr w:type="spellStart"/>
-      <w:r>
-        <w:t>reader.GetString</w:t>
-      </w:r>
-      <w:proofErr w:type="spellEnd"/>
-      <w:r>
-        <w:t xml:space="preserve">(1), </w:t>
-      </w:r>
-      <w:proofErr w:type="spellStart"/>
-      <w:r>
-        <w:t>reader.GetString</w:t>
-      </w:r>
-      <w:proofErr w:type="spellEnd"/>
-      <w:r>
-        <w:t>(2));</w:t>
+        <w:t>reader.GetInt32(0), reader.GetString(1), reader.GetString(2));</w:t>
       </w:r>
     </w:p>
     <w:p>
@@ -2265,8 +2023,6 @@
       <w:r>
         <w:t>}</w:t>
       </w:r>
-      <w:bookmarkStart w:id="11" w:name="_GoBack"/>
-      <w:bookmarkEnd w:id="11"/>
     </w:p>
     <w:sectPr>
       <w:headerReference w:type="default" r:id="rId11"/>
@@ -2327,7 +2083,7 @@
       <w:rPr>
         <w:noProof/>
       </w:rPr>
-      <w:t>4</w:t>
+      <w:t>2</w:t>
     </w:r>
     <w:r>
       <w:rPr>
@@ -3905,7 +3661,7 @@
 </file>
 
 <file path=customXml/itemProps1.xml><?xml version="1.0" encoding="utf-8"?>
-<ds:datastoreItem xmlns:ds="http://schemas.openxmlformats.org/officeDocument/2006/customXml" ds:itemID="{7382A727-D5FC-41DE-B9B3-9A2BE8532C98}">
+<ds:datastoreItem xmlns:ds="http://schemas.openxmlformats.org/officeDocument/2006/customXml" ds:itemID="{01F72AB5-81EF-48A0-807D-9812401F109E}">
   <ds:schemaRefs>
     <ds:schemaRef ds:uri="http://schemas.openxmlformats.org/officeDocument/2006/bibliography"/>
   </ds:schemaRefs>

</xml_diff>